<commit_message>
revised and corrected overview
</commit_message>
<xml_diff>
--- a/Overview and Results.docx
+++ b/Overview and Results.docx
@@ -456,6 +456,13 @@
           <w:szCs w:val="24"/>
         </w:rPr>
         <w:t>A Random Forest Classifier, which employs a decision tree to classify samples and uses averaging to improve accuracy might also produce good results, since this exercise essentially asks us to classify the applicants</w:t>
+      </w:r>
+      <w:r>
+        <w:rPr>
+          <w:sz w:val="24"/>
+          <w:szCs w:val="24"/>
+        </w:rPr>
+        <w:t>, a purpose for which that model is well suited.</w:t>
       </w:r>
     </w:p>
     <w:sectPr>

</xml_diff>